<commit_message>
RSA256 with KeyVault key
</commit_message>
<xml_diff>
--- a/midas/Docs/Migration to RSA256 & Key Rotation for JWT signature.docx
+++ b/midas/Docs/Migration to RSA256 & Key Rotation for JWT signature.docx
@@ -1741,8 +1741,50 @@
         </w:numPr>
       </w:pPr>
       <w:r>
-        <w:t>Deploy OAuth/JWT issuer as Azure Web App (Linux preferred).</w:t>
-      </w:r>
+        <w:t xml:space="preserve">Use the following from MIDAS Azure Registration </w:t>
+      </w:r>
+    </w:p>
+    <w:p>
+      <w:pPr>
+        <w:pStyle w:val="ListParagraph"/>
+        <w:numPr>
+          <w:ilvl w:val="1"/>
+          <w:numId w:val="25"/>
+        </w:numPr>
+      </w:pPr>
+      <w:proofErr w:type="spellStart"/>
+      <w:r>
+        <w:t>Clientid</w:t>
+      </w:r>
+      <w:proofErr w:type="spellEnd"/>
+    </w:p>
+    <w:p>
+      <w:pPr>
+        <w:pStyle w:val="ListParagraph"/>
+        <w:numPr>
+          <w:ilvl w:val="1"/>
+          <w:numId w:val="25"/>
+        </w:numPr>
+      </w:pPr>
+      <w:proofErr w:type="spellStart"/>
+      <w:r>
+        <w:t>TenantID</w:t>
+      </w:r>
+      <w:proofErr w:type="spellEnd"/>
+    </w:p>
+    <w:p>
+      <w:pPr>
+        <w:pStyle w:val="ListParagraph"/>
+        <w:numPr>
+          <w:ilvl w:val="1"/>
+          <w:numId w:val="25"/>
+        </w:numPr>
+      </w:pPr>
+      <w:proofErr w:type="spellStart"/>
+      <w:r>
+        <w:t>ClientSecret</w:t>
+      </w:r>
+      <w:proofErr w:type="spellEnd"/>
     </w:p>
     <w:p>
       <w:pPr>
@@ -1753,17 +1795,332 @@
         </w:numPr>
       </w:pPr>
       <w:r>
-        <w:t>Assign a System-Assign</w:t>
-      </w:r>
-      <w:r>
-        <w:t xml:space="preserve">ed Managed </w:t>
-      </w:r>
-      <w:r>
-        <w:t>Identity to</w:t>
-      </w:r>
-      <w:r>
-        <w:t xml:space="preserve"> this app</w:t>
-      </w:r>
+        <w:t>Store these values securely in the MIDAS Server configuration</w:t>
+      </w:r>
+      <w:r>
+        <w:t xml:space="preserve"> and use</w:t>
+      </w:r>
+      <w:r>
+        <w:t xml:space="preserve"> them</w:t>
+      </w:r>
+      <w:r>
+        <w:t xml:space="preserve"> to create client credentials to access </w:t>
+      </w:r>
+      <w:r>
+        <w:t xml:space="preserve">Azure </w:t>
+      </w:r>
+      <w:proofErr w:type="spellStart"/>
+      <w:r>
+        <w:t>KeyVault</w:t>
+      </w:r>
+      <w:proofErr w:type="spellEnd"/>
+      <w:r>
+        <w:t>:</w:t>
+      </w:r>
+    </w:p>
+    <w:p>
+      <w:pPr>
+        <w:pStyle w:val="ListParagraph"/>
+        <w:ind w:firstLine="0"/>
+      </w:pPr>
+    </w:p>
+    <w:p>
+      <w:pPr>
+        <w:pStyle w:val="Code"/>
+        <w:rPr>
+          <w:sz w:val="16"/>
+          <w:highlight w:val="white"/>
+        </w:rPr>
+      </w:pPr>
+      <w:r>
+        <w:rPr>
+          <w:color w:val="0000FF"/>
+          <w:highlight w:val="white"/>
+        </w:rPr>
+        <w:t>var</w:t>
+      </w:r>
+      <w:r>
+        <w:rPr>
+          <w:highlight w:val="white"/>
+        </w:rPr>
+        <w:t xml:space="preserve"> credentials = </w:t>
+      </w:r>
+      <w:r>
+        <w:rPr>
+          <w:color w:val="0000FF"/>
+          <w:highlight w:val="white"/>
+        </w:rPr>
+        <w:t>new</w:t>
+      </w:r>
+      <w:r>
+        <w:rPr>
+          <w:highlight w:val="white"/>
+        </w:rPr>
+        <w:t xml:space="preserve"> </w:t>
+      </w:r>
+      <w:proofErr w:type="spellStart"/>
+      <w:r>
+        <w:rPr>
+          <w:color w:val="2B91AF"/>
+          <w:sz w:val="16"/>
+          <w:highlight w:val="white"/>
+        </w:rPr>
+        <w:t>ClientSecretCredential</w:t>
+      </w:r>
+      <w:proofErr w:type="spellEnd"/>
+      <w:r>
+        <w:rPr>
+          <w:sz w:val="16"/>
+          <w:highlight w:val="white"/>
+        </w:rPr>
+        <w:t>(</w:t>
+      </w:r>
+      <w:proofErr w:type="spellStart"/>
+      <w:proofErr w:type="gramStart"/>
+      <w:r>
+        <w:rPr>
+          <w:sz w:val="16"/>
+          <w:highlight w:val="white"/>
+        </w:rPr>
+        <w:t>tenantId,clientId</w:t>
+      </w:r>
+      <w:proofErr w:type="gramEnd"/>
+      <w:r>
+        <w:rPr>
+          <w:sz w:val="16"/>
+          <w:highlight w:val="white"/>
+        </w:rPr>
+        <w:t>,</w:t>
+      </w:r>
+      <w:r>
+        <w:rPr>
+          <w:sz w:val="16"/>
+          <w:highlight w:val="white"/>
+        </w:rPr>
+        <w:t>clientSecret</w:t>
+      </w:r>
+      <w:proofErr w:type="spellEnd"/>
+      <w:proofErr w:type="gramStart"/>
+      <w:r>
+        <w:rPr>
+          <w:sz w:val="16"/>
+          <w:highlight w:val="white"/>
+        </w:rPr>
+        <w:t>);</w:t>
+      </w:r>
+      <w:proofErr w:type="gramEnd"/>
+    </w:p>
+    <w:p>
+      <w:pPr>
+        <w:pStyle w:val="Code"/>
+        <w:rPr>
+          <w:rFonts w:ascii="Calibri" w:eastAsia="Calibri" w:hAnsi="Calibri" w:cs="Calibri"/>
+          <w:sz w:val="16"/>
+          <w:lang w:val="en-US"/>
+        </w:rPr>
+      </w:pPr>
+      <w:r>
+        <w:rPr>
+          <w:color w:val="0000FF"/>
+          <w:sz w:val="16"/>
+          <w:highlight w:val="white"/>
+        </w:rPr>
+        <w:t>var</w:t>
+      </w:r>
+      <w:r>
+        <w:rPr>
+          <w:sz w:val="16"/>
+          <w:highlight w:val="white"/>
+        </w:rPr>
+        <w:t xml:space="preserve"> </w:t>
+      </w:r>
+      <w:proofErr w:type="spellStart"/>
+      <w:r>
+        <w:rPr>
+          <w:sz w:val="16"/>
+          <w:highlight w:val="white"/>
+        </w:rPr>
+        <w:t>keyClient</w:t>
+      </w:r>
+      <w:proofErr w:type="spellEnd"/>
+      <w:r>
+        <w:rPr>
+          <w:sz w:val="16"/>
+          <w:highlight w:val="white"/>
+        </w:rPr>
+        <w:t xml:space="preserve"> = </w:t>
+      </w:r>
+      <w:r>
+        <w:rPr>
+          <w:color w:val="0000FF"/>
+          <w:sz w:val="16"/>
+          <w:highlight w:val="white"/>
+        </w:rPr>
+        <w:t>new</w:t>
+      </w:r>
+      <w:r>
+        <w:rPr>
+          <w:sz w:val="16"/>
+          <w:highlight w:val="white"/>
+        </w:rPr>
+        <w:t xml:space="preserve"> </w:t>
+      </w:r>
+      <w:proofErr w:type="spellStart"/>
+      <w:proofErr w:type="gramStart"/>
+      <w:r>
+        <w:rPr>
+          <w:color w:val="2B91AF"/>
+          <w:sz w:val="16"/>
+          <w:highlight w:val="white"/>
+        </w:rPr>
+        <w:t>KeyClient</w:t>
+      </w:r>
+      <w:proofErr w:type="spellEnd"/>
+      <w:r>
+        <w:rPr>
+          <w:sz w:val="16"/>
+          <w:highlight w:val="white"/>
+        </w:rPr>
+        <w:t>(</w:t>
+      </w:r>
+      <w:proofErr w:type="gramEnd"/>
+      <w:r>
+        <w:rPr>
+          <w:color w:val="0000FF"/>
+          <w:sz w:val="16"/>
+          <w:highlight w:val="white"/>
+        </w:rPr>
+        <w:t>new</w:t>
+      </w:r>
+      <w:r>
+        <w:rPr>
+          <w:sz w:val="16"/>
+          <w:highlight w:val="white"/>
+        </w:rPr>
+        <w:t xml:space="preserve"> </w:t>
+      </w:r>
+      <w:proofErr w:type="gramStart"/>
+      <w:r>
+        <w:rPr>
+          <w:color w:val="2B91AF"/>
+          <w:sz w:val="16"/>
+          <w:highlight w:val="white"/>
+        </w:rPr>
+        <w:t>Uri</w:t>
+      </w:r>
+      <w:r>
+        <w:rPr>
+          <w:sz w:val="16"/>
+          <w:highlight w:val="white"/>
+        </w:rPr>
+        <w:t>(</w:t>
+      </w:r>
+      <w:proofErr w:type="spellStart"/>
+      <w:proofErr w:type="gramEnd"/>
+      <w:r>
+        <w:rPr>
+          <w:sz w:val="16"/>
+          <w:highlight w:val="white"/>
+        </w:rPr>
+        <w:t>issuerOptions.KeyVaultUrl</w:t>
+      </w:r>
+      <w:proofErr w:type="spellEnd"/>
+      <w:r>
+        <w:rPr>
+          <w:sz w:val="16"/>
+          <w:highlight w:val="white"/>
+        </w:rPr>
+        <w:t>), credentials</w:t>
+      </w:r>
+      <w:proofErr w:type="gramStart"/>
+      <w:r>
+        <w:rPr>
+          <w:sz w:val="16"/>
+          <w:highlight w:val="white"/>
+        </w:rPr>
+        <w:t>);</w:t>
+      </w:r>
+      <w:proofErr w:type="gramEnd"/>
+    </w:p>
+    <w:p>
+      <w:pPr>
+        <w:pStyle w:val="Code"/>
+        <w:rPr>
+          <w:sz w:val="16"/>
+        </w:rPr>
+      </w:pPr>
+      <w:proofErr w:type="spellStart"/>
+      <w:r>
+        <w:rPr>
+          <w:color w:val="2B91AF"/>
+          <w:sz w:val="16"/>
+          <w:highlight w:val="white"/>
+        </w:rPr>
+        <w:t>KeyVaultKey</w:t>
+      </w:r>
+      <w:proofErr w:type="spellEnd"/>
+      <w:r>
+        <w:rPr>
+          <w:sz w:val="16"/>
+          <w:highlight w:val="white"/>
+        </w:rPr>
+        <w:t xml:space="preserve"> key = </w:t>
+      </w:r>
+      <w:r>
+        <w:rPr>
+          <w:color w:val="0000FF"/>
+          <w:sz w:val="16"/>
+          <w:highlight w:val="white"/>
+        </w:rPr>
+        <w:t>await</w:t>
+      </w:r>
+      <w:r>
+        <w:rPr>
+          <w:sz w:val="16"/>
+          <w:highlight w:val="white"/>
+        </w:rPr>
+        <w:t xml:space="preserve"> </w:t>
+      </w:r>
+      <w:proofErr w:type="spellStart"/>
+      <w:r>
+        <w:rPr>
+          <w:sz w:val="16"/>
+          <w:highlight w:val="white"/>
+        </w:rPr>
+        <w:t>keyClient.GetKeyAsync</w:t>
+      </w:r>
+      <w:proofErr w:type="spellEnd"/>
+      <w:r>
+        <w:rPr>
+          <w:sz w:val="16"/>
+          <w:highlight w:val="white"/>
+        </w:rPr>
+        <w:t>(</w:t>
+      </w:r>
+      <w:proofErr w:type="spellStart"/>
+      <w:r>
+        <w:rPr>
+          <w:sz w:val="16"/>
+          <w:highlight w:val="white"/>
+        </w:rPr>
+        <w:t>issuerOptions.KeyName</w:t>
+      </w:r>
+      <w:proofErr w:type="spellEnd"/>
+      <w:proofErr w:type="gramStart"/>
+      <w:r>
+        <w:rPr>
+          <w:sz w:val="16"/>
+          <w:highlight w:val="white"/>
+        </w:rPr>
+        <w:t>);</w:t>
+      </w:r>
+      <w:proofErr w:type="gramEnd"/>
+    </w:p>
+    <w:p>
+      <w:pPr>
+        <w:pStyle w:val="ListParagraph"/>
+        <w:ind w:firstLine="0"/>
+      </w:pPr>
     </w:p>
     <w:p>
       <w:pPr>
@@ -1774,19 +2131,59 @@
         </w:numPr>
       </w:pPr>
       <w:r>
-        <w:t>Grant identity access to Key Vault:</w:t>
-      </w:r>
-    </w:p>
-    <w:p>
-      <w:pPr>
-        <w:pStyle w:val="ListParagraph"/>
-        <w:numPr>
-          <w:ilvl w:val="0"/>
-          <w:numId w:val="29"/>
-        </w:numPr>
-      </w:pPr>
-      <w:r>
-        <w:t>get, list, and sign permissions for keys.</w:t>
+        <w:t xml:space="preserve">Grant </w:t>
+      </w:r>
+      <w:r>
+        <w:t xml:space="preserve">MIDAS App </w:t>
+      </w:r>
+      <w:proofErr w:type="spellStart"/>
+      <w:r>
+        <w:t>Registartion</w:t>
+      </w:r>
+      <w:proofErr w:type="spellEnd"/>
+      <w:r>
+        <w:t xml:space="preserve"> access to Key Vault</w:t>
+      </w:r>
+      <w:r>
+        <w:t xml:space="preserve"> via </w:t>
+      </w:r>
+      <w:r>
+        <w:rPr>
+          <w:b/>
+          <w:bCs/>
+        </w:rPr>
+        <w:t>“</w:t>
+      </w:r>
+      <w:r>
+        <w:rPr>
+          <w:b/>
+          <w:bCs/>
+        </w:rPr>
+        <w:t>Key Vault Cryp</w:t>
+      </w:r>
+      <w:r>
+        <w:rPr>
+          <w:b/>
+          <w:bCs/>
+        </w:rPr>
+        <w:t>t</w:t>
+      </w:r>
+      <w:r>
+        <w:rPr>
+          <w:b/>
+          <w:bCs/>
+        </w:rPr>
+        <w:t>o User</w:t>
+      </w:r>
+      <w:r>
+        <w:rPr>
+          <w:b/>
+          <w:bCs/>
+        </w:rPr>
+        <w:t>”</w:t>
+      </w:r>
+      <w:r>
+        <w:t xml:space="preserve"> role</w:t>
       </w:r>
     </w:p>
     <w:p>
@@ -1799,10 +2196,1082 @@
         <w:jc w:val="left"/>
       </w:pPr>
       <w:r>
-        <w:t>Update service to sign tokens directly via Key Vault cryptographic operations.</w:t>
-      </w:r>
-    </w:p>
-    <w:p/>
+        <w:t>Update</w:t>
+      </w:r>
+      <w:r>
+        <w:t xml:space="preserve"> MIDAS</w:t>
+      </w:r>
+      <w:r>
+        <w:t xml:space="preserve"> service to sign tokens directly via Key Vault cryptographic operations.</w:t>
+      </w:r>
+    </w:p>
+    <w:p>
+      <w:pPr>
+        <w:jc w:val="left"/>
+        <w:rPr>
+          <w:sz w:val="16"/>
+          <w:szCs w:val="16"/>
+        </w:rPr>
+      </w:pPr>
+      <w:r>
+        <w:rPr>
+          <w:rFonts w:ascii="Cascadia Mono" w:eastAsiaTheme="minorEastAsia" w:hAnsi="Cascadia Mono" w:cs="Cascadia Mono"/>
+          <w:color w:val="0000FF"/>
+          <w:sz w:val="16"/>
+          <w:szCs w:val="16"/>
+          <w:highlight w:val="white"/>
+          <w:lang w:val="en-IL"/>
+        </w:rPr>
+        <w:t>var</w:t>
+      </w:r>
+      <w:r>
+        <w:rPr>
+          <w:rFonts w:ascii="Cascadia Mono" w:eastAsiaTheme="minorEastAsia" w:hAnsi="Cascadia Mono" w:cs="Cascadia Mono"/>
+          <w:sz w:val="16"/>
+          <w:szCs w:val="16"/>
+          <w:highlight w:val="white"/>
+          <w:lang w:val="en-IL"/>
+        </w:rPr>
+        <w:t xml:space="preserve"> </w:t>
+      </w:r>
+      <w:proofErr w:type="spellStart"/>
+      <w:r>
+        <w:rPr>
+          <w:rFonts w:ascii="Cascadia Mono" w:eastAsiaTheme="minorEastAsia" w:hAnsi="Cascadia Mono" w:cs="Cascadia Mono"/>
+          <w:sz w:val="16"/>
+          <w:szCs w:val="16"/>
+          <w:highlight w:val="white"/>
+          <w:lang w:val="en-IL"/>
+        </w:rPr>
+        <w:t>securityKey</w:t>
+      </w:r>
+      <w:proofErr w:type="spellEnd"/>
+      <w:r>
+        <w:rPr>
+          <w:rFonts w:ascii="Cascadia Mono" w:eastAsiaTheme="minorEastAsia" w:hAnsi="Cascadia Mono" w:cs="Cascadia Mono"/>
+          <w:sz w:val="16"/>
+          <w:szCs w:val="16"/>
+          <w:highlight w:val="white"/>
+          <w:lang w:val="en-IL"/>
+        </w:rPr>
+        <w:t xml:space="preserve"> = </w:t>
+      </w:r>
+      <w:r>
+        <w:rPr>
+          <w:rFonts w:ascii="Cascadia Mono" w:eastAsiaTheme="minorEastAsia" w:hAnsi="Cascadia Mono" w:cs="Cascadia Mono"/>
+          <w:color w:val="0000FF"/>
+          <w:sz w:val="16"/>
+          <w:szCs w:val="16"/>
+          <w:highlight w:val="white"/>
+          <w:lang w:val="en-IL"/>
+        </w:rPr>
+        <w:t>new</w:t>
+      </w:r>
+      <w:r>
+        <w:rPr>
+          <w:rFonts w:ascii="Cascadia Mono" w:eastAsiaTheme="minorEastAsia" w:hAnsi="Cascadia Mono" w:cs="Cascadia Mono"/>
+          <w:sz w:val="16"/>
+          <w:szCs w:val="16"/>
+          <w:highlight w:val="white"/>
+          <w:lang w:val="en-IL"/>
+        </w:rPr>
+        <w:t xml:space="preserve"> </w:t>
+      </w:r>
+      <w:proofErr w:type="spellStart"/>
+      <w:r>
+        <w:rPr>
+          <w:rFonts w:ascii="Cascadia Mono" w:eastAsiaTheme="minorEastAsia" w:hAnsi="Cascadia Mono" w:cs="Cascadia Mono"/>
+          <w:color w:val="2B91AF"/>
+          <w:sz w:val="16"/>
+          <w:szCs w:val="16"/>
+          <w:highlight w:val="white"/>
+          <w:lang w:val="en-IL"/>
+        </w:rPr>
+        <w:t>KeyVaultRsaSecurityKey</w:t>
+      </w:r>
+      <w:proofErr w:type="spellEnd"/>
+      <w:r>
+        <w:rPr>
+          <w:rFonts w:ascii="Cascadia Mono" w:eastAsiaTheme="minorEastAsia" w:hAnsi="Cascadia Mono" w:cs="Cascadia Mono"/>
+          <w:sz w:val="16"/>
+          <w:szCs w:val="16"/>
+          <w:highlight w:val="white"/>
+          <w:lang w:val="en-IL"/>
+        </w:rPr>
+        <w:t>(</w:t>
+      </w:r>
+      <w:proofErr w:type="spellStart"/>
+      <w:r>
+        <w:rPr>
+          <w:rFonts w:ascii="Cascadia Mono" w:eastAsiaTheme="minorEastAsia" w:hAnsi="Cascadia Mono" w:cs="Cascadia Mono"/>
+          <w:sz w:val="16"/>
+          <w:szCs w:val="16"/>
+          <w:highlight w:val="white"/>
+          <w:lang w:val="en-IL"/>
+        </w:rPr>
+        <w:t>key.</w:t>
+      </w:r>
+      <w:proofErr w:type="gramStart"/>
+      <w:r>
+        <w:rPr>
+          <w:rFonts w:ascii="Cascadia Mono" w:eastAsiaTheme="minorEastAsia" w:hAnsi="Cascadia Mono" w:cs="Cascadia Mono"/>
+          <w:sz w:val="16"/>
+          <w:szCs w:val="16"/>
+          <w:highlight w:val="white"/>
+          <w:lang w:val="en-IL"/>
+        </w:rPr>
+        <w:t>Id.ToString</w:t>
+      </w:r>
+      <w:proofErr w:type="spellEnd"/>
+      <w:proofErr w:type="gramEnd"/>
+      <w:r>
+        <w:rPr>
+          <w:rFonts w:ascii="Cascadia Mono" w:eastAsiaTheme="minorEastAsia" w:hAnsi="Cascadia Mono" w:cs="Cascadia Mono"/>
+          <w:sz w:val="16"/>
+          <w:szCs w:val="16"/>
+          <w:highlight w:val="white"/>
+          <w:lang w:val="en-IL"/>
+        </w:rPr>
+        <w:t>()</w:t>
+      </w:r>
+      <w:proofErr w:type="gramStart"/>
+      <w:r>
+        <w:rPr>
+          <w:rFonts w:ascii="Cascadia Mono" w:eastAsiaTheme="minorEastAsia" w:hAnsi="Cascadia Mono" w:cs="Cascadia Mono"/>
+          <w:sz w:val="16"/>
+          <w:szCs w:val="16"/>
+          <w:highlight w:val="white"/>
+          <w:lang w:val="en-IL"/>
+        </w:rPr>
+        <w:t>);</w:t>
+      </w:r>
+      <w:proofErr w:type="gramEnd"/>
+    </w:p>
+    <w:p>
+      <w:pPr>
+        <w:autoSpaceDE w:val="0"/>
+        <w:autoSpaceDN w:val="0"/>
+        <w:adjustRightInd w:val="0"/>
+        <w:spacing w:after="0" w:line="240" w:lineRule="auto"/>
+        <w:ind w:left="0" w:firstLine="0"/>
+        <w:jc w:val="left"/>
+        <w:rPr>
+          <w:rFonts w:ascii="Cascadia Mono" w:eastAsiaTheme="minorEastAsia" w:hAnsi="Cascadia Mono" w:cs="Cascadia Mono"/>
+          <w:sz w:val="16"/>
+          <w:szCs w:val="16"/>
+          <w:highlight w:val="white"/>
+          <w:lang w:val="en-IL"/>
+        </w:rPr>
+      </w:pPr>
+      <w:r>
+        <w:rPr>
+          <w:rFonts w:ascii="Cascadia Mono" w:eastAsiaTheme="minorEastAsia" w:hAnsi="Cascadia Mono" w:cs="Cascadia Mono"/>
+          <w:color w:val="0000FF"/>
+          <w:sz w:val="16"/>
+          <w:szCs w:val="16"/>
+          <w:highlight w:val="white"/>
+          <w:lang w:val="en-IL"/>
+        </w:rPr>
+        <w:t>var</w:t>
+      </w:r>
+      <w:r>
+        <w:rPr>
+          <w:rFonts w:ascii="Cascadia Mono" w:eastAsiaTheme="minorEastAsia" w:hAnsi="Cascadia Mono" w:cs="Cascadia Mono"/>
+          <w:sz w:val="16"/>
+          <w:szCs w:val="16"/>
+          <w:highlight w:val="white"/>
+          <w:lang w:val="en-IL"/>
+        </w:rPr>
+        <w:t xml:space="preserve"> </w:t>
+      </w:r>
+      <w:proofErr w:type="spellStart"/>
+      <w:r>
+        <w:rPr>
+          <w:rFonts w:ascii="Cascadia Mono" w:eastAsiaTheme="minorEastAsia" w:hAnsi="Cascadia Mono" w:cs="Cascadia Mono"/>
+          <w:sz w:val="16"/>
+          <w:szCs w:val="16"/>
+          <w:highlight w:val="white"/>
+          <w:lang w:val="en-IL"/>
+        </w:rPr>
+        <w:t>signingCredentials</w:t>
+      </w:r>
+      <w:proofErr w:type="spellEnd"/>
+      <w:r>
+        <w:rPr>
+          <w:rFonts w:ascii="Cascadia Mono" w:eastAsiaTheme="minorEastAsia" w:hAnsi="Cascadia Mono" w:cs="Cascadia Mono"/>
+          <w:sz w:val="16"/>
+          <w:szCs w:val="16"/>
+          <w:highlight w:val="white"/>
+          <w:lang w:val="en-IL"/>
+        </w:rPr>
+        <w:t xml:space="preserve"> = </w:t>
+      </w:r>
+      <w:r>
+        <w:rPr>
+          <w:rFonts w:ascii="Cascadia Mono" w:eastAsiaTheme="minorEastAsia" w:hAnsi="Cascadia Mono" w:cs="Cascadia Mono"/>
+          <w:color w:val="0000FF"/>
+          <w:sz w:val="16"/>
+          <w:szCs w:val="16"/>
+          <w:highlight w:val="white"/>
+          <w:lang w:val="en-IL"/>
+        </w:rPr>
+        <w:t>new</w:t>
+      </w:r>
+      <w:r>
+        <w:rPr>
+          <w:rFonts w:ascii="Cascadia Mono" w:eastAsiaTheme="minorEastAsia" w:hAnsi="Cascadia Mono" w:cs="Cascadia Mono"/>
+          <w:sz w:val="16"/>
+          <w:szCs w:val="16"/>
+          <w:highlight w:val="white"/>
+          <w:lang w:val="en-IL"/>
+        </w:rPr>
+        <w:t xml:space="preserve"> </w:t>
+      </w:r>
+      <w:proofErr w:type="spellStart"/>
+      <w:proofErr w:type="gramStart"/>
+      <w:r>
+        <w:rPr>
+          <w:rFonts w:ascii="Cascadia Mono" w:eastAsiaTheme="minorEastAsia" w:hAnsi="Cascadia Mono" w:cs="Cascadia Mono"/>
+          <w:color w:val="2B91AF"/>
+          <w:sz w:val="16"/>
+          <w:szCs w:val="16"/>
+          <w:highlight w:val="white"/>
+          <w:lang w:val="en-IL"/>
+        </w:rPr>
+        <w:t>SigningCredentials</w:t>
+      </w:r>
+      <w:proofErr w:type="spellEnd"/>
+      <w:r>
+        <w:rPr>
+          <w:rFonts w:ascii="Cascadia Mono" w:eastAsiaTheme="minorEastAsia" w:hAnsi="Cascadia Mono" w:cs="Cascadia Mono"/>
+          <w:sz w:val="16"/>
+          <w:szCs w:val="16"/>
+          <w:highlight w:val="white"/>
+          <w:lang w:val="en-IL"/>
+        </w:rPr>
+        <w:t>(</w:t>
+      </w:r>
+      <w:proofErr w:type="spellStart"/>
+      <w:proofErr w:type="gramEnd"/>
+      <w:r>
+        <w:rPr>
+          <w:rFonts w:ascii="Cascadia Mono" w:eastAsiaTheme="minorEastAsia" w:hAnsi="Cascadia Mono" w:cs="Cascadia Mono"/>
+          <w:sz w:val="16"/>
+          <w:szCs w:val="16"/>
+          <w:highlight w:val="white"/>
+          <w:lang w:val="en-IL"/>
+        </w:rPr>
+        <w:t>securityKey</w:t>
+      </w:r>
+      <w:proofErr w:type="spellEnd"/>
+      <w:r>
+        <w:rPr>
+          <w:rFonts w:ascii="Cascadia Mono" w:eastAsiaTheme="minorEastAsia" w:hAnsi="Cascadia Mono" w:cs="Cascadia Mono"/>
+          <w:sz w:val="16"/>
+          <w:szCs w:val="16"/>
+          <w:highlight w:val="white"/>
+          <w:lang w:val="en-IL"/>
+        </w:rPr>
+        <w:t>,</w:t>
+      </w:r>
+    </w:p>
+    <w:p>
+      <w:pPr>
+        <w:autoSpaceDE w:val="0"/>
+        <w:autoSpaceDN w:val="0"/>
+        <w:adjustRightInd w:val="0"/>
+        <w:spacing w:after="0" w:line="240" w:lineRule="auto"/>
+        <w:ind w:left="0" w:firstLine="0"/>
+        <w:jc w:val="left"/>
+        <w:rPr>
+          <w:rFonts w:ascii="Cascadia Mono" w:eastAsiaTheme="minorEastAsia" w:hAnsi="Cascadia Mono" w:cs="Cascadia Mono"/>
+          <w:sz w:val="16"/>
+          <w:szCs w:val="16"/>
+          <w:highlight w:val="white"/>
+          <w:lang w:val="en-IL"/>
+        </w:rPr>
+      </w:pPr>
+      <w:r>
+        <w:rPr>
+          <w:rFonts w:ascii="Cascadia Mono" w:eastAsiaTheme="minorEastAsia" w:hAnsi="Cascadia Mono" w:cs="Cascadia Mono"/>
+          <w:sz w:val="16"/>
+          <w:szCs w:val="16"/>
+          <w:highlight w:val="white"/>
+          <w:lang w:val="en-IL"/>
+        </w:rPr>
+        <w:t xml:space="preserve">                                                            </w:t>
+      </w:r>
+      <w:r>
+        <w:rPr>
+          <w:rFonts w:ascii="Cascadia Mono" w:eastAsiaTheme="minorEastAsia" w:hAnsi="Cascadia Mono" w:cs="Cascadia Mono"/>
+          <w:color w:val="2B91AF"/>
+          <w:sz w:val="16"/>
+          <w:szCs w:val="16"/>
+          <w:highlight w:val="white"/>
+          <w:lang w:val="en-IL"/>
+        </w:rPr>
+        <w:t>SecurityAlgorithms</w:t>
+      </w:r>
+      <w:r>
+        <w:rPr>
+          <w:rFonts w:ascii="Cascadia Mono" w:eastAsiaTheme="minorEastAsia" w:hAnsi="Cascadia Mono" w:cs="Cascadia Mono"/>
+          <w:sz w:val="16"/>
+          <w:szCs w:val="16"/>
+          <w:highlight w:val="white"/>
+          <w:lang w:val="en-IL"/>
+        </w:rPr>
+        <w:t>.RsaSha256)</w:t>
+      </w:r>
+    </w:p>
+    <w:p>
+      <w:pPr>
+        <w:autoSpaceDE w:val="0"/>
+        <w:autoSpaceDN w:val="0"/>
+        <w:adjustRightInd w:val="0"/>
+        <w:spacing w:after="0" w:line="240" w:lineRule="auto"/>
+        <w:ind w:left="0" w:firstLine="0"/>
+        <w:jc w:val="left"/>
+        <w:rPr>
+          <w:rFonts w:ascii="Cascadia Mono" w:eastAsiaTheme="minorEastAsia" w:hAnsi="Cascadia Mono" w:cs="Cascadia Mono"/>
+          <w:sz w:val="16"/>
+          <w:szCs w:val="16"/>
+          <w:highlight w:val="white"/>
+          <w:lang w:val="en-IL"/>
+        </w:rPr>
+      </w:pPr>
+      <w:r>
+        <w:rPr>
+          <w:rFonts w:ascii="Cascadia Mono" w:eastAsiaTheme="minorEastAsia" w:hAnsi="Cascadia Mono" w:cs="Cascadia Mono"/>
+          <w:sz w:val="16"/>
+          <w:szCs w:val="16"/>
+          <w:highlight w:val="white"/>
+          <w:lang w:val="en-IL"/>
+        </w:rPr>
+        <w:t>{</w:t>
+      </w:r>
+    </w:p>
+    <w:p>
+      <w:pPr>
+        <w:autoSpaceDE w:val="0"/>
+        <w:autoSpaceDN w:val="0"/>
+        <w:adjustRightInd w:val="0"/>
+        <w:spacing w:after="0" w:line="240" w:lineRule="auto"/>
+        <w:ind w:left="0" w:firstLine="0"/>
+        <w:jc w:val="left"/>
+        <w:rPr>
+          <w:rFonts w:ascii="Cascadia Mono" w:eastAsiaTheme="minorEastAsia" w:hAnsi="Cascadia Mono" w:cs="Cascadia Mono"/>
+          <w:sz w:val="16"/>
+          <w:szCs w:val="16"/>
+          <w:highlight w:val="white"/>
+          <w:lang w:val="en-IL"/>
+        </w:rPr>
+      </w:pPr>
+      <w:r>
+        <w:rPr>
+          <w:rFonts w:ascii="Cascadia Mono" w:eastAsiaTheme="minorEastAsia" w:hAnsi="Cascadia Mono" w:cs="Cascadia Mono"/>
+          <w:sz w:val="16"/>
+          <w:szCs w:val="16"/>
+          <w:highlight w:val="white"/>
+          <w:lang w:val="en-IL"/>
+        </w:rPr>
+        <w:t xml:space="preserve">    </w:t>
+      </w:r>
+      <w:proofErr w:type="spellStart"/>
+      <w:r>
+        <w:rPr>
+          <w:rFonts w:ascii="Cascadia Mono" w:eastAsiaTheme="minorEastAsia" w:hAnsi="Cascadia Mono" w:cs="Cascadia Mono"/>
+          <w:sz w:val="16"/>
+          <w:szCs w:val="16"/>
+          <w:highlight w:val="white"/>
+          <w:lang w:val="en-IL"/>
+        </w:rPr>
+        <w:t>CryptoProviderFactory</w:t>
+      </w:r>
+      <w:proofErr w:type="spellEnd"/>
+      <w:r>
+        <w:rPr>
+          <w:rFonts w:ascii="Cascadia Mono" w:eastAsiaTheme="minorEastAsia" w:hAnsi="Cascadia Mono" w:cs="Cascadia Mono"/>
+          <w:sz w:val="16"/>
+          <w:szCs w:val="16"/>
+          <w:highlight w:val="white"/>
+          <w:lang w:val="en-IL"/>
+        </w:rPr>
+        <w:t xml:space="preserve"> = </w:t>
+      </w:r>
+      <w:r>
+        <w:rPr>
+          <w:rFonts w:ascii="Cascadia Mono" w:eastAsiaTheme="minorEastAsia" w:hAnsi="Cascadia Mono" w:cs="Cascadia Mono"/>
+          <w:color w:val="0000FF"/>
+          <w:sz w:val="16"/>
+          <w:szCs w:val="16"/>
+          <w:highlight w:val="white"/>
+          <w:lang w:val="en-IL"/>
+        </w:rPr>
+        <w:t>new</w:t>
+      </w:r>
+      <w:r>
+        <w:rPr>
+          <w:rFonts w:ascii="Cascadia Mono" w:eastAsiaTheme="minorEastAsia" w:hAnsi="Cascadia Mono" w:cs="Cascadia Mono"/>
+          <w:sz w:val="16"/>
+          <w:szCs w:val="16"/>
+          <w:highlight w:val="white"/>
+          <w:lang w:val="en-IL"/>
+        </w:rPr>
+        <w:t xml:space="preserve"> </w:t>
+      </w:r>
+      <w:proofErr w:type="spellStart"/>
+      <w:r>
+        <w:rPr>
+          <w:rFonts w:ascii="Cascadia Mono" w:eastAsiaTheme="minorEastAsia" w:hAnsi="Cascadia Mono" w:cs="Cascadia Mono"/>
+          <w:color w:val="2B91AF"/>
+          <w:sz w:val="16"/>
+          <w:szCs w:val="16"/>
+          <w:highlight w:val="white"/>
+          <w:lang w:val="en-IL"/>
+        </w:rPr>
+        <w:t>CryptoProviderFactory</w:t>
+      </w:r>
+      <w:proofErr w:type="spellEnd"/>
+    </w:p>
+    <w:p>
+      <w:pPr>
+        <w:autoSpaceDE w:val="0"/>
+        <w:autoSpaceDN w:val="0"/>
+        <w:adjustRightInd w:val="0"/>
+        <w:spacing w:after="0" w:line="240" w:lineRule="auto"/>
+        <w:ind w:left="0" w:firstLine="0"/>
+        <w:jc w:val="left"/>
+        <w:rPr>
+          <w:rFonts w:ascii="Cascadia Mono" w:eastAsiaTheme="minorEastAsia" w:hAnsi="Cascadia Mono" w:cs="Cascadia Mono"/>
+          <w:sz w:val="16"/>
+          <w:szCs w:val="16"/>
+          <w:highlight w:val="white"/>
+          <w:lang w:val="en-IL"/>
+        </w:rPr>
+      </w:pPr>
+      <w:r>
+        <w:rPr>
+          <w:rFonts w:ascii="Cascadia Mono" w:eastAsiaTheme="minorEastAsia" w:hAnsi="Cascadia Mono" w:cs="Cascadia Mono"/>
+          <w:sz w:val="16"/>
+          <w:szCs w:val="16"/>
+          <w:highlight w:val="white"/>
+          <w:lang w:val="en-IL"/>
+        </w:rPr>
+        <w:t xml:space="preserve">    {</w:t>
+      </w:r>
+    </w:p>
+    <w:p>
+      <w:pPr>
+        <w:autoSpaceDE w:val="0"/>
+        <w:autoSpaceDN w:val="0"/>
+        <w:adjustRightInd w:val="0"/>
+        <w:spacing w:after="0" w:line="240" w:lineRule="auto"/>
+        <w:ind w:left="0" w:firstLine="0"/>
+        <w:jc w:val="left"/>
+        <w:rPr>
+          <w:rFonts w:ascii="Cascadia Mono" w:eastAsiaTheme="minorEastAsia" w:hAnsi="Cascadia Mono" w:cs="Cascadia Mono"/>
+          <w:sz w:val="16"/>
+          <w:szCs w:val="16"/>
+          <w:highlight w:val="white"/>
+          <w:lang w:val="en-IL"/>
+        </w:rPr>
+      </w:pPr>
+      <w:r>
+        <w:rPr>
+          <w:rFonts w:ascii="Cascadia Mono" w:eastAsiaTheme="minorEastAsia" w:hAnsi="Cascadia Mono" w:cs="Cascadia Mono"/>
+          <w:sz w:val="16"/>
+          <w:szCs w:val="16"/>
+          <w:highlight w:val="white"/>
+          <w:lang w:val="en-IL"/>
+        </w:rPr>
+        <w:t xml:space="preserve">        </w:t>
+      </w:r>
+      <w:proofErr w:type="spellStart"/>
+      <w:r>
+        <w:rPr>
+          <w:rFonts w:ascii="Cascadia Mono" w:eastAsiaTheme="minorEastAsia" w:hAnsi="Cascadia Mono" w:cs="Cascadia Mono"/>
+          <w:sz w:val="16"/>
+          <w:szCs w:val="16"/>
+          <w:highlight w:val="white"/>
+          <w:lang w:val="en-IL"/>
+        </w:rPr>
+        <w:t>CustomCryptoProvider</w:t>
+      </w:r>
+      <w:proofErr w:type="spellEnd"/>
+      <w:r>
+        <w:rPr>
+          <w:rFonts w:ascii="Cascadia Mono" w:eastAsiaTheme="minorEastAsia" w:hAnsi="Cascadia Mono" w:cs="Cascadia Mono"/>
+          <w:sz w:val="16"/>
+          <w:szCs w:val="16"/>
+          <w:highlight w:val="white"/>
+          <w:lang w:val="en-IL"/>
+        </w:rPr>
+        <w:t xml:space="preserve"> = </w:t>
+      </w:r>
+      <w:r>
+        <w:rPr>
+          <w:rFonts w:ascii="Cascadia Mono" w:eastAsiaTheme="minorEastAsia" w:hAnsi="Cascadia Mono" w:cs="Cascadia Mono"/>
+          <w:color w:val="0000FF"/>
+          <w:sz w:val="16"/>
+          <w:szCs w:val="16"/>
+          <w:highlight w:val="white"/>
+          <w:lang w:val="en-IL"/>
+        </w:rPr>
+        <w:t>new</w:t>
+      </w:r>
+      <w:r>
+        <w:rPr>
+          <w:rFonts w:ascii="Cascadia Mono" w:eastAsiaTheme="minorEastAsia" w:hAnsi="Cascadia Mono" w:cs="Cascadia Mono"/>
+          <w:sz w:val="16"/>
+          <w:szCs w:val="16"/>
+          <w:highlight w:val="white"/>
+          <w:lang w:val="en-IL"/>
+        </w:rPr>
+        <w:t xml:space="preserve"> </w:t>
+      </w:r>
+      <w:proofErr w:type="spellStart"/>
+      <w:proofErr w:type="gramStart"/>
+      <w:r>
+        <w:rPr>
+          <w:rFonts w:ascii="Cascadia Mono" w:eastAsiaTheme="minorEastAsia" w:hAnsi="Cascadia Mono" w:cs="Cascadia Mono"/>
+          <w:color w:val="2B91AF"/>
+          <w:sz w:val="16"/>
+          <w:szCs w:val="16"/>
+          <w:highlight w:val="white"/>
+          <w:lang w:val="en-IL"/>
+        </w:rPr>
+        <w:t>KeyVaultCryptoProvider</w:t>
+      </w:r>
+      <w:proofErr w:type="spellEnd"/>
+      <w:r>
+        <w:rPr>
+          <w:rFonts w:ascii="Cascadia Mono" w:eastAsiaTheme="minorEastAsia" w:hAnsi="Cascadia Mono" w:cs="Cascadia Mono"/>
+          <w:sz w:val="16"/>
+          <w:szCs w:val="16"/>
+          <w:highlight w:val="white"/>
+          <w:lang w:val="en-IL"/>
+        </w:rPr>
+        <w:t>(</w:t>
+      </w:r>
+      <w:proofErr w:type="gramEnd"/>
+      <w:r>
+        <w:rPr>
+          <w:rFonts w:ascii="Cascadia Mono" w:eastAsiaTheme="minorEastAsia" w:hAnsi="Cascadia Mono" w:cs="Cascadia Mono"/>
+          <w:sz w:val="16"/>
+          <w:szCs w:val="16"/>
+          <w:highlight w:val="white"/>
+          <w:lang w:val="en-IL"/>
+        </w:rPr>
+        <w:t>)</w:t>
+      </w:r>
+    </w:p>
+    <w:p>
+      <w:pPr>
+        <w:autoSpaceDE w:val="0"/>
+        <w:autoSpaceDN w:val="0"/>
+        <w:adjustRightInd w:val="0"/>
+        <w:spacing w:after="0" w:line="240" w:lineRule="auto"/>
+        <w:ind w:left="0" w:firstLine="0"/>
+        <w:jc w:val="left"/>
+        <w:rPr>
+          <w:rFonts w:ascii="Cascadia Mono" w:eastAsiaTheme="minorEastAsia" w:hAnsi="Cascadia Mono" w:cs="Cascadia Mono"/>
+          <w:sz w:val="16"/>
+          <w:szCs w:val="16"/>
+          <w:highlight w:val="white"/>
+          <w:lang w:val="en-IL"/>
+        </w:rPr>
+      </w:pPr>
+      <w:r>
+        <w:rPr>
+          <w:rFonts w:ascii="Cascadia Mono" w:eastAsiaTheme="minorEastAsia" w:hAnsi="Cascadia Mono" w:cs="Cascadia Mono"/>
+          <w:sz w:val="16"/>
+          <w:szCs w:val="16"/>
+          <w:highlight w:val="white"/>
+          <w:lang w:val="en-IL"/>
+        </w:rPr>
+        <w:t xml:space="preserve">     }</w:t>
+      </w:r>
+    </w:p>
+    <w:p>
+      <w:pPr>
+        <w:jc w:val="left"/>
+        <w:rPr>
+          <w:rFonts w:ascii="Cascadia Mono" w:eastAsiaTheme="minorEastAsia" w:hAnsi="Cascadia Mono" w:cs="Cascadia Mono"/>
+          <w:sz w:val="16"/>
+          <w:szCs w:val="16"/>
+          <w:lang w:val="en-IL"/>
+        </w:rPr>
+      </w:pPr>
+      <w:proofErr w:type="gramStart"/>
+      <w:r>
+        <w:rPr>
+          <w:rFonts w:ascii="Cascadia Mono" w:eastAsiaTheme="minorEastAsia" w:hAnsi="Cascadia Mono" w:cs="Cascadia Mono"/>
+          <w:sz w:val="16"/>
+          <w:szCs w:val="16"/>
+          <w:highlight w:val="white"/>
+          <w:lang w:val="en-IL"/>
+        </w:rPr>
+        <w:t>};</w:t>
+      </w:r>
+      <w:proofErr w:type="gramEnd"/>
+    </w:p>
+    <w:p>
+      <w:pPr>
+        <w:jc w:val="left"/>
+        <w:rPr>
+          <w:rFonts w:ascii="Cascadia Mono" w:eastAsiaTheme="minorEastAsia" w:hAnsi="Cascadia Mono" w:cs="Cascadia Mono"/>
+          <w:sz w:val="16"/>
+          <w:szCs w:val="16"/>
+          <w:lang w:val="en-IL"/>
+        </w:rPr>
+      </w:pPr>
+    </w:p>
+    <w:p>
+      <w:pPr>
+        <w:jc w:val="left"/>
+        <w:rPr>
+          <w:rFonts w:asciiTheme="minorHAnsi" w:eastAsiaTheme="minorEastAsia" w:hAnsiTheme="minorHAnsi" w:cstheme="minorHAnsi"/>
+          <w:szCs w:val="18"/>
+          <w:lang w:val="en-IL"/>
+        </w:rPr>
+      </w:pPr>
+      <w:r>
+        <w:rPr>
+          <w:rFonts w:asciiTheme="minorHAnsi" w:eastAsiaTheme="minorEastAsia" w:hAnsiTheme="minorHAnsi" w:cstheme="minorHAnsi"/>
+          <w:szCs w:val="18"/>
+          <w:lang w:val="en-IL"/>
+        </w:rPr>
+        <w:t>The issued tokens look like:</w:t>
+      </w:r>
+    </w:p>
+    <w:p>
+      <w:pPr>
+        <w:jc w:val="left"/>
+        <w:rPr>
+          <w:rFonts w:ascii="Cascadia Mono" w:eastAsiaTheme="minorEastAsia" w:hAnsi="Cascadia Mono" w:cs="Cascadia Mono"/>
+          <w:sz w:val="16"/>
+          <w:szCs w:val="16"/>
+          <w:lang w:val="en-IL"/>
+        </w:rPr>
+      </w:pPr>
+      <w:r>
+        <w:rPr>
+          <w:rFonts w:ascii="Cascadia Mono" w:eastAsiaTheme="minorEastAsia" w:hAnsi="Cascadia Mono" w:cs="Cascadia Mono"/>
+          <w:sz w:val="16"/>
+          <w:szCs w:val="16"/>
+          <w:lang w:val="en-IL"/>
+        </w:rPr>
+        <w:t>{</w:t>
+      </w:r>
+    </w:p>
+    <w:p>
+      <w:pPr>
+        <w:jc w:val="left"/>
+        <w:rPr>
+          <w:rFonts w:ascii="Cascadia Mono" w:eastAsiaTheme="minorEastAsia" w:hAnsi="Cascadia Mono" w:cs="Cascadia Mono"/>
+          <w:sz w:val="16"/>
+          <w:szCs w:val="16"/>
+          <w:lang w:val="en-IL"/>
+        </w:rPr>
+      </w:pPr>
+      <w:r>
+        <w:rPr>
+          <w:rFonts w:ascii="Cascadia Mono" w:eastAsiaTheme="minorEastAsia" w:hAnsi="Cascadia Mono" w:cs="Cascadia Mono"/>
+          <w:sz w:val="16"/>
+          <w:szCs w:val="16"/>
+          <w:lang w:val="en-IL"/>
+        </w:rPr>
+        <w:t xml:space="preserve">  "</w:t>
+      </w:r>
+      <w:proofErr w:type="spellStart"/>
+      <w:r>
+        <w:rPr>
+          <w:rFonts w:ascii="Cascadia Mono" w:eastAsiaTheme="minorEastAsia" w:hAnsi="Cascadia Mono" w:cs="Cascadia Mono"/>
+          <w:sz w:val="16"/>
+          <w:szCs w:val="16"/>
+          <w:lang w:val="en-IL"/>
+        </w:rPr>
+        <w:t>alg</w:t>
+      </w:r>
+      <w:proofErr w:type="spellEnd"/>
+      <w:r>
+        <w:rPr>
+          <w:rFonts w:ascii="Cascadia Mono" w:eastAsiaTheme="minorEastAsia" w:hAnsi="Cascadia Mono" w:cs="Cascadia Mono"/>
+          <w:sz w:val="16"/>
+          <w:szCs w:val="16"/>
+          <w:lang w:val="en-IL"/>
+        </w:rPr>
+        <w:t>": "RS256",</w:t>
+      </w:r>
+    </w:p>
+    <w:p>
+      <w:pPr>
+        <w:jc w:val="left"/>
+        <w:rPr>
+          <w:rFonts w:ascii="Cascadia Mono" w:eastAsiaTheme="minorEastAsia" w:hAnsi="Cascadia Mono" w:cs="Cascadia Mono"/>
+          <w:sz w:val="16"/>
+          <w:szCs w:val="16"/>
+          <w:lang w:val="en-IL"/>
+        </w:rPr>
+      </w:pPr>
+      <w:r>
+        <w:rPr>
+          <w:rFonts w:ascii="Cascadia Mono" w:eastAsiaTheme="minorEastAsia" w:hAnsi="Cascadia Mono" w:cs="Cascadia Mono"/>
+          <w:sz w:val="16"/>
+          <w:szCs w:val="16"/>
+          <w:lang w:val="en-IL"/>
+        </w:rPr>
+        <w:t xml:space="preserve">  "kid": "https://kv-sso-ppr.vault.azure.net/keys/HRKey/991fbd10cee44ae39efb0af24f083336",</w:t>
+      </w:r>
+    </w:p>
+    <w:p>
+      <w:pPr>
+        <w:jc w:val="left"/>
+        <w:rPr>
+          <w:rFonts w:ascii="Cascadia Mono" w:eastAsiaTheme="minorEastAsia" w:hAnsi="Cascadia Mono" w:cs="Cascadia Mono"/>
+          <w:sz w:val="16"/>
+          <w:szCs w:val="16"/>
+          <w:lang w:val="en-IL"/>
+        </w:rPr>
+      </w:pPr>
+      <w:r>
+        <w:rPr>
+          <w:rFonts w:ascii="Cascadia Mono" w:eastAsiaTheme="minorEastAsia" w:hAnsi="Cascadia Mono" w:cs="Cascadia Mono"/>
+          <w:sz w:val="16"/>
+          <w:szCs w:val="16"/>
+          <w:lang w:val="en-IL"/>
+        </w:rPr>
+        <w:t xml:space="preserve">  "</w:t>
+      </w:r>
+      <w:proofErr w:type="spellStart"/>
+      <w:r>
+        <w:rPr>
+          <w:rFonts w:ascii="Cascadia Mono" w:eastAsiaTheme="minorEastAsia" w:hAnsi="Cascadia Mono" w:cs="Cascadia Mono"/>
+          <w:sz w:val="16"/>
+          <w:szCs w:val="16"/>
+          <w:lang w:val="en-IL"/>
+        </w:rPr>
+        <w:t>typ</w:t>
+      </w:r>
+      <w:proofErr w:type="spellEnd"/>
+      <w:r>
+        <w:rPr>
+          <w:rFonts w:ascii="Cascadia Mono" w:eastAsiaTheme="minorEastAsia" w:hAnsi="Cascadia Mono" w:cs="Cascadia Mono"/>
+          <w:sz w:val="16"/>
+          <w:szCs w:val="16"/>
+          <w:lang w:val="en-IL"/>
+        </w:rPr>
+        <w:t>": "JWT"</w:t>
+      </w:r>
+    </w:p>
+    <w:p>
+      <w:pPr>
+        <w:jc w:val="left"/>
+        <w:rPr>
+          <w:rFonts w:ascii="Cascadia Mono" w:eastAsiaTheme="minorEastAsia" w:hAnsi="Cascadia Mono" w:cs="Cascadia Mono"/>
+          <w:sz w:val="16"/>
+          <w:szCs w:val="16"/>
+          <w:lang w:val="en-IL"/>
+        </w:rPr>
+      </w:pPr>
+      <w:r>
+        <w:rPr>
+          <w:rFonts w:ascii="Cascadia Mono" w:eastAsiaTheme="minorEastAsia" w:hAnsi="Cascadia Mono" w:cs="Cascadia Mono"/>
+          <w:sz w:val="16"/>
+          <w:szCs w:val="16"/>
+          <w:lang w:val="en-IL"/>
+        </w:rPr>
+        <w:t>}</w:t>
+      </w:r>
+    </w:p>
+    <w:p>
+      <w:pPr>
+        <w:jc w:val="left"/>
+        <w:rPr>
+          <w:rFonts w:ascii="Cascadia Mono" w:eastAsiaTheme="minorEastAsia" w:hAnsi="Cascadia Mono" w:cs="Cascadia Mono"/>
+          <w:sz w:val="16"/>
+          <w:szCs w:val="16"/>
+          <w:lang w:val="en-IL"/>
+        </w:rPr>
+      </w:pPr>
+      <w:r>
+        <w:rPr>
+          <w:rFonts w:ascii="Cascadia Mono" w:eastAsiaTheme="minorEastAsia" w:hAnsi="Cascadia Mono" w:cs="Cascadia Mono"/>
+          <w:sz w:val="16"/>
+          <w:szCs w:val="16"/>
+          <w:lang w:val="en-IL"/>
+        </w:rPr>
+        <w:t>{</w:t>
+      </w:r>
+    </w:p>
+    <w:p>
+      <w:pPr>
+        <w:jc w:val="left"/>
+        <w:rPr>
+          <w:rFonts w:ascii="Cascadia Mono" w:eastAsiaTheme="minorEastAsia" w:hAnsi="Cascadia Mono" w:cs="Cascadia Mono"/>
+          <w:sz w:val="16"/>
+          <w:szCs w:val="16"/>
+          <w:lang w:val="en-IL"/>
+        </w:rPr>
+      </w:pPr>
+      <w:r>
+        <w:rPr>
+          <w:rFonts w:ascii="Cascadia Mono" w:eastAsiaTheme="minorEastAsia" w:hAnsi="Cascadia Mono" w:cs="Cascadia Mono"/>
+          <w:sz w:val="16"/>
+          <w:szCs w:val="16"/>
+          <w:lang w:val="en-IL"/>
+        </w:rPr>
+        <w:t xml:space="preserve">  "sub": "8320f951-b38f-4773-a51e-11dd4219269b",</w:t>
+      </w:r>
+    </w:p>
+    <w:p>
+      <w:pPr>
+        <w:jc w:val="left"/>
+        <w:rPr>
+          <w:rFonts w:ascii="Cascadia Mono" w:eastAsiaTheme="minorEastAsia" w:hAnsi="Cascadia Mono" w:cs="Cascadia Mono"/>
+          <w:sz w:val="16"/>
+          <w:szCs w:val="16"/>
+          <w:lang w:val="en-IL"/>
+        </w:rPr>
+      </w:pPr>
+      <w:r>
+        <w:rPr>
+          <w:rFonts w:ascii="Cascadia Mono" w:eastAsiaTheme="minorEastAsia" w:hAnsi="Cascadia Mono" w:cs="Cascadia Mono"/>
+          <w:sz w:val="16"/>
+          <w:szCs w:val="16"/>
+          <w:lang w:val="en-IL"/>
+        </w:rPr>
+        <w:t xml:space="preserve">  "exp": 1763644878,</w:t>
+      </w:r>
+    </w:p>
+    <w:p>
+      <w:pPr>
+        <w:jc w:val="left"/>
+        <w:rPr>
+          <w:rFonts w:ascii="Cascadia Mono" w:eastAsiaTheme="minorEastAsia" w:hAnsi="Cascadia Mono" w:cs="Cascadia Mono"/>
+          <w:sz w:val="16"/>
+          <w:szCs w:val="16"/>
+          <w:lang w:val="en-IL"/>
+        </w:rPr>
+      </w:pPr>
+      <w:r>
+        <w:rPr>
+          <w:rFonts w:ascii="Cascadia Mono" w:eastAsiaTheme="minorEastAsia" w:hAnsi="Cascadia Mono" w:cs="Cascadia Mono"/>
+          <w:sz w:val="16"/>
+          <w:szCs w:val="16"/>
+          <w:lang w:val="en-IL"/>
+        </w:rPr>
+        <w:t xml:space="preserve">  "</w:t>
+      </w:r>
+      <w:proofErr w:type="spellStart"/>
+      <w:r>
+        <w:rPr>
+          <w:rFonts w:ascii="Cascadia Mono" w:eastAsiaTheme="minorEastAsia" w:hAnsi="Cascadia Mono" w:cs="Cascadia Mono"/>
+          <w:sz w:val="16"/>
+          <w:szCs w:val="16"/>
+          <w:lang w:val="en-IL"/>
+        </w:rPr>
+        <w:t>iss</w:t>
+      </w:r>
+      <w:proofErr w:type="spellEnd"/>
+      <w:r>
+        <w:rPr>
+          <w:rFonts w:ascii="Cascadia Mono" w:eastAsiaTheme="minorEastAsia" w:hAnsi="Cascadia Mono" w:cs="Cascadia Mono"/>
+          <w:sz w:val="16"/>
+          <w:szCs w:val="16"/>
+          <w:lang w:val="en-IL"/>
+        </w:rPr>
+        <w:t>": "</w:t>
+      </w:r>
+      <w:proofErr w:type="spellStart"/>
+      <w:r>
+        <w:rPr>
+          <w:rFonts w:ascii="Cascadia Mono" w:eastAsiaTheme="minorEastAsia" w:hAnsi="Cascadia Mono" w:cs="Cascadia Mono"/>
+          <w:sz w:val="16"/>
+          <w:szCs w:val="16"/>
+          <w:lang w:val="en-IL"/>
+        </w:rPr>
+        <w:t>urn:tel-</w:t>
+      </w:r>
+      <w:proofErr w:type="gramStart"/>
+      <w:r>
+        <w:rPr>
+          <w:rFonts w:ascii="Cascadia Mono" w:eastAsiaTheme="minorEastAsia" w:hAnsi="Cascadia Mono" w:cs="Cascadia Mono"/>
+          <w:sz w:val="16"/>
+          <w:szCs w:val="16"/>
+          <w:lang w:val="en-IL"/>
+        </w:rPr>
+        <w:t>aviv:api</w:t>
+      </w:r>
+      <w:proofErr w:type="gramEnd"/>
+      <w:r>
+        <w:rPr>
+          <w:rFonts w:ascii="Cascadia Mono" w:eastAsiaTheme="minorEastAsia" w:hAnsi="Cascadia Mono" w:cs="Cascadia Mono"/>
+          <w:sz w:val="16"/>
+          <w:szCs w:val="16"/>
+          <w:lang w:val="en-IL"/>
+        </w:rPr>
+        <w:t>:issuer</w:t>
+      </w:r>
+      <w:proofErr w:type="spellEnd"/>
+      <w:r>
+        <w:rPr>
+          <w:rFonts w:ascii="Cascadia Mono" w:eastAsiaTheme="minorEastAsia" w:hAnsi="Cascadia Mono" w:cs="Cascadia Mono"/>
+          <w:sz w:val="16"/>
+          <w:szCs w:val="16"/>
+          <w:lang w:val="en-IL"/>
+        </w:rPr>
+        <w:t>",</w:t>
+      </w:r>
+    </w:p>
+    <w:p>
+      <w:pPr>
+        <w:jc w:val="left"/>
+        <w:rPr>
+          <w:rFonts w:ascii="Cascadia Mono" w:eastAsiaTheme="minorEastAsia" w:hAnsi="Cascadia Mono" w:cs="Cascadia Mono"/>
+          <w:sz w:val="16"/>
+          <w:szCs w:val="16"/>
+          <w:lang w:val="en-IL"/>
+        </w:rPr>
+      </w:pPr>
+      <w:r>
+        <w:rPr>
+          <w:rFonts w:ascii="Cascadia Mono" w:eastAsiaTheme="minorEastAsia" w:hAnsi="Cascadia Mono" w:cs="Cascadia Mono"/>
+          <w:sz w:val="16"/>
+          <w:szCs w:val="16"/>
+          <w:lang w:val="en-IL"/>
+        </w:rPr>
+        <w:t xml:space="preserve">  "</w:t>
+      </w:r>
+      <w:proofErr w:type="spellStart"/>
+      <w:r>
+        <w:rPr>
+          <w:rFonts w:ascii="Cascadia Mono" w:eastAsiaTheme="minorEastAsia" w:hAnsi="Cascadia Mono" w:cs="Cascadia Mono"/>
+          <w:sz w:val="16"/>
+          <w:szCs w:val="16"/>
+          <w:lang w:val="en-IL"/>
+        </w:rPr>
+        <w:t>aud</w:t>
+      </w:r>
+      <w:proofErr w:type="spellEnd"/>
+      <w:r>
+        <w:rPr>
+          <w:rFonts w:ascii="Cascadia Mono" w:eastAsiaTheme="minorEastAsia" w:hAnsi="Cascadia Mono" w:cs="Cascadia Mono"/>
+          <w:sz w:val="16"/>
+          <w:szCs w:val="16"/>
+          <w:lang w:val="en-IL"/>
+        </w:rPr>
+        <w:t>": "</w:t>
+      </w:r>
+      <w:proofErr w:type="spellStart"/>
+      <w:r>
+        <w:rPr>
+          <w:rFonts w:ascii="Cascadia Mono" w:eastAsiaTheme="minorEastAsia" w:hAnsi="Cascadia Mono" w:cs="Cascadia Mono"/>
+          <w:sz w:val="16"/>
+          <w:szCs w:val="16"/>
+          <w:lang w:val="en-IL"/>
+        </w:rPr>
+        <w:t>midas-api</w:t>
+      </w:r>
+      <w:proofErr w:type="spellEnd"/>
+      <w:r>
+        <w:rPr>
+          <w:rFonts w:ascii="Cascadia Mono" w:eastAsiaTheme="minorEastAsia" w:hAnsi="Cascadia Mono" w:cs="Cascadia Mono"/>
+          <w:sz w:val="16"/>
+          <w:szCs w:val="16"/>
+          <w:lang w:val="en-IL"/>
+        </w:rPr>
+        <w:t>"</w:t>
+      </w:r>
+    </w:p>
+    <w:p>
+      <w:pPr>
+        <w:jc w:val="left"/>
+        <w:rPr>
+          <w:rFonts w:ascii="Cascadia Mono" w:eastAsiaTheme="minorEastAsia" w:hAnsi="Cascadia Mono" w:cs="Cascadia Mono"/>
+          <w:sz w:val="16"/>
+          <w:szCs w:val="16"/>
+          <w:lang w:val="en-IL"/>
+        </w:rPr>
+      </w:pPr>
+      <w:r>
+        <w:rPr>
+          <w:rFonts w:ascii="Cascadia Mono" w:eastAsiaTheme="minorEastAsia" w:hAnsi="Cascadia Mono" w:cs="Cascadia Mono"/>
+          <w:sz w:val="16"/>
+          <w:szCs w:val="16"/>
+          <w:lang w:val="en-IL"/>
+        </w:rPr>
+        <w:t>}</w:t>
+      </w:r>
+    </w:p>
+    <w:p>
+      <w:pPr>
+        <w:jc w:val="left"/>
+        <w:rPr>
+          <w:rFonts w:ascii="Cascadia Mono" w:eastAsiaTheme="minorEastAsia" w:hAnsi="Cascadia Mono" w:cs="Cascadia Mono"/>
+          <w:sz w:val="16"/>
+          <w:szCs w:val="16"/>
+          <w:lang w:val="en-IL"/>
+        </w:rPr>
+      </w:pPr>
+      <w:r>
+        <w:rPr>
+          <w:rFonts w:ascii="Cascadia Mono" w:eastAsiaTheme="minorEastAsia" w:hAnsi="Cascadia Mono" w:cs="Cascadia Mono"/>
+          <w:sz w:val="16"/>
+          <w:szCs w:val="16"/>
+          <w:lang w:val="en-IL"/>
+        </w:rPr>
+        <w:drawing>
+          <wp:inline distT="0" distB="0" distL="0" distR="0" wp14:anchorId="19025BAB" wp14:editId="75B6E010">
+            <wp:extent cx="5579110" cy="2161540"/>
+            <wp:effectExtent l="0" t="0" r="2540" b="0"/>
+            <wp:docPr id="357167210" name="Picture 1"/>
+            <wp:cNvGraphicFramePr>
+              <a:graphicFrameLocks xmlns:a="http://schemas.openxmlformats.org/drawingml/2006/main" noChangeAspect="1"/>
+            </wp:cNvGraphicFramePr>
+            <a:graphic xmlns:a="http://schemas.openxmlformats.org/drawingml/2006/main">
+              <a:graphicData uri="http://schemas.openxmlformats.org/drawingml/2006/picture">
+                <pic:pic xmlns:pic="http://schemas.openxmlformats.org/drawingml/2006/picture">
+                  <pic:nvPicPr>
+                    <pic:cNvPr id="357167210" name=""/>
+                    <pic:cNvPicPr/>
+                  </pic:nvPicPr>
+                  <pic:blipFill>
+                    <a:blip r:embed="rId8"/>
+                    <a:stretch>
+                      <a:fillRect/>
+                    </a:stretch>
+                  </pic:blipFill>
+                  <pic:spPr>
+                    <a:xfrm>
+                      <a:off x="0" y="0"/>
+                      <a:ext cx="5579110" cy="2161540"/>
+                    </a:xfrm>
+                    <a:prstGeom prst="rect">
+                      <a:avLst/>
+                    </a:prstGeom>
+                  </pic:spPr>
+                </pic:pic>
+              </a:graphicData>
+            </a:graphic>
+          </wp:inline>
+        </w:drawing>
+      </w:r>
+    </w:p>
+    <w:p>
+      <w:pPr>
+        <w:jc w:val="left"/>
+        <w:rPr>
+          <w:sz w:val="16"/>
+          <w:szCs w:val="16"/>
+        </w:rPr>
+      </w:pPr>
+    </w:p>
+    <w:p>
+      <w:pPr>
+        <w:ind w:left="0" w:firstLine="0"/>
+      </w:pPr>
+    </w:p>
     <w:p>
       <w:pPr>
         <w:pStyle w:val="Heading2"/>
@@ -1869,6 +3338,7 @@
         </w:numPr>
       </w:pPr>
       <w:r>
+        <w:lastRenderedPageBreak/>
         <w:t>Built-in</w:t>
       </w:r>
       <w:r>
@@ -2653,9 +4123,9 @@
       </w:r>
     </w:p>
     <w:sectPr>
-      <w:footerReference w:type="even" r:id="rId8"/>
-      <w:footerReference w:type="default" r:id="rId9"/>
-      <w:footerReference w:type="first" r:id="rId10"/>
+      <w:footerReference w:type="even" r:id="rId9"/>
+      <w:footerReference w:type="default" r:id="rId10"/>
+      <w:footerReference w:type="first" r:id="rId11"/>
       <w:pgSz w:w="11906" w:h="16838"/>
       <w:pgMar w:top="1452" w:right="1560" w:bottom="1683" w:left="1560" w:header="720" w:footer="597" w:gutter="0"/>
       <w:cols w:space="720"/>
@@ -2819,7 +4289,7 @@
   <w:abstractNum w:abstractNumId="0" w15:restartNumberingAfterBreak="0">
     <w:nsid w:val="01E67ECC"/>
     <w:multiLevelType w:val="hybridMultilevel"/>
-    <w:tmpl w:val="777E8256"/>
+    <w:tmpl w:val="CF207FEA"/>
     <w:lvl w:ilvl="0" w:tplc="04090001">
       <w:start w:val="1"/>
       <w:numFmt w:val="bullet"/>
@@ -2832,16 +4302,16 @@
         <w:rFonts w:ascii="Symbol" w:hAnsi="Symbol" w:hint="default"/>
       </w:rPr>
     </w:lvl>
-    <w:lvl w:ilvl="1" w:tplc="04090003" w:tentative="1">
-      <w:start w:val="1"/>
-      <w:numFmt w:val="bullet"/>
-      <w:lvlText w:val="o"/>
+    <w:lvl w:ilvl="1" w:tplc="2000000B">
+      <w:start w:val="1"/>
+      <w:numFmt w:val="bullet"/>
+      <w:lvlText w:val=""/>
       <w:lvlJc w:val="left"/>
       <w:pPr>
         <w:ind w:left="1440" w:hanging="360"/>
       </w:pPr>
       <w:rPr>
-        <w:rFonts w:ascii="Courier New" w:hAnsi="Courier New" w:cs="Courier New" w:hint="default"/>
+        <w:rFonts w:ascii="Wingdings" w:hAnsi="Wingdings" w:hint="default"/>
       </w:rPr>
     </w:lvl>
     <w:lvl w:ilvl="2" w:tplc="04090005" w:tentative="1">
@@ -8599,7 +10069,6 @@
   <w:style w:type="character" w:default="1" w:styleId="DefaultParagraphFont">
     <w:name w:val="Default Paragraph Font"/>
     <w:uiPriority w:val="1"/>
-    <w:semiHidden/>
     <w:unhideWhenUsed/>
   </w:style>
   <w:style w:type="table" w:default="1" w:styleId="TableNormal">
@@ -8740,6 +10209,74 @@
       <w:color w:val="000000"/>
       <w:sz w:val="18"/>
       <w:szCs w:val="18"/>
+    </w:rPr>
+  </w:style>
+  <w:style w:type="paragraph" w:customStyle="1" w:styleId="Code">
+    <w:name w:val="Code"/>
+    <w:basedOn w:val="Normal"/>
+    <w:link w:val="CodeChar"/>
+    <w:qFormat/>
+    <w:rsid w:val="00CF64E1"/>
+    <w:pPr>
+      <w:autoSpaceDE w:val="0"/>
+      <w:autoSpaceDN w:val="0"/>
+      <w:adjustRightInd w:val="0"/>
+      <w:spacing w:after="0" w:line="240" w:lineRule="auto"/>
+      <w:ind w:left="0" w:firstLine="0"/>
+      <w:jc w:val="left"/>
+    </w:pPr>
+    <w:rPr>
+      <w:rFonts w:ascii="Consolas" w:eastAsiaTheme="minorEastAsia" w:hAnsi="Consolas" w:cs="Cascadia Mono"/>
+      <w:color w:val="auto"/>
+      <w:sz w:val="22"/>
+      <w:szCs w:val="16"/>
+      <w:lang w:val="en-IL"/>
+    </w:rPr>
+  </w:style>
+  <w:style w:type="character" w:customStyle="1" w:styleId="CodeChar">
+    <w:name w:val="Code Char"/>
+    <w:basedOn w:val="DefaultParagraphFont"/>
+    <w:link w:val="Code"/>
+    <w:rsid w:val="00CF64E1"/>
+    <w:rPr>
+      <w:rFonts w:ascii="Consolas" w:hAnsi="Consolas" w:cs="Cascadia Mono"/>
+      <w:szCs w:val="16"/>
+      <w:lang w:val="en-IL"/>
+    </w:rPr>
+  </w:style>
+  <w:style w:type="character" w:styleId="Hyperlink">
+    <w:name w:val="Hyperlink"/>
+    <w:basedOn w:val="DefaultParagraphFont"/>
+    <w:uiPriority w:val="99"/>
+    <w:unhideWhenUsed/>
+    <w:rsid w:val="00B92FA4"/>
+    <w:rPr>
+      <w:color w:val="0563C1" w:themeColor="hyperlink"/>
+      <w:u w:val="single"/>
+    </w:rPr>
+  </w:style>
+  <w:style w:type="character" w:styleId="UnresolvedMention">
+    <w:name w:val="Unresolved Mention"/>
+    <w:basedOn w:val="DefaultParagraphFont"/>
+    <w:uiPriority w:val="99"/>
+    <w:semiHidden/>
+    <w:unhideWhenUsed/>
+    <w:rsid w:val="00B92FA4"/>
+    <w:rPr>
+      <w:color w:val="605E5C"/>
+      <w:shd w:val="clear" w:color="auto" w:fill="E1DFDD"/>
+    </w:rPr>
+  </w:style>
+  <w:style w:type="character" w:styleId="FollowedHyperlink">
+    <w:name w:val="FollowedHyperlink"/>
+    <w:basedOn w:val="DefaultParagraphFont"/>
+    <w:uiPriority w:val="99"/>
+    <w:semiHidden/>
+    <w:unhideWhenUsed/>
+    <w:rsid w:val="00B92FA4"/>
+    <w:rPr>
+      <w:color w:val="954F72" w:themeColor="followedHyperlink"/>
+      <w:u w:val="single"/>
     </w:rPr>
   </w:style>
 </w:styles>

</xml_diff>